<commit_message>
docs: enhance README and article with additional context and descriptions for clarity
</commit_message>
<xml_diff>
--- a/doc/ARTICLE.docx
+++ b/doc/ARTICLE.docx
@@ -13,7 +13,7 @@
     </w:p>
     <w:p>
       <w:pPr>
-        <w:pStyle w:val="CaptionedFigure"/>
+        <w:pStyle w:val="FirstParagraph"/>
       </w:pPr>
       <w:r>
         <w:drawing>
@@ -57,13 +57,11 @@
           </wp:inline>
         </w:drawing>
       </w:r>
-    </w:p>
-    <w:p>
-      <w:pPr>
-        <w:pStyle w:val="ImageCaption"/>
-      </w:pPr>
-      <w:r>
-        <w:t xml:space="preserve">Imagem principal do artigo</w:t>
+      <w:r>
+        <w:t xml:space="preserve"> </w:t>
+      </w:r>
+      <w:r>
+        <w:t xml:space="preserve">Automação do build e deploy: do código ao valor com previsibilidade.</w:t>
       </w:r>
     </w:p>
     <w:p>
@@ -151,7 +149,7 @@
     </w:p>
     <w:p>
       <w:pPr>
-        <w:pStyle w:val="CaptionedFigure"/>
+        <w:pStyle w:val="BodyText"/>
       </w:pPr>
       <w:r>
         <w:drawing>
@@ -195,13 +193,11 @@
           </wp:inline>
         </w:drawing>
       </w:r>
-    </w:p>
-    <w:p>
-      <w:pPr>
-        <w:pStyle w:val="ImageCaption"/>
-      </w:pPr>
-      <w:r>
-        <w:t xml:space="preserve">Imagem secundária do artigo</w:t>
+      <w:r>
+        <w:t xml:space="preserve"> </w:t>
+      </w:r>
+      <w:r>
+        <w:t xml:space="preserve">Fluxo fim a fim: banco de dados, build, deploy e validação de login.</w:t>
       </w:r>
     </w:p>
     <w:bookmarkEnd w:id="16"/>

</xml_diff>

<commit_message>
docs: add simple menu execution details to ARTICLE, including options for build, deploy, and validation
</commit_message>
<xml_diff>
--- a/doc/ARTICLE.docx
+++ b/doc/ARTICLE.docx
@@ -2,7 +2,7 @@
 <file path=word/document.xml><?xml version="1.0" encoding="utf-8"?>
 <w:document xmlns:w="http://schemas.openxmlformats.org/wordprocessingml/2006/main" xmlns:m="http://schemas.openxmlformats.org/officeDocument/2006/math" xmlns:r="http://schemas.openxmlformats.org/officeDocument/2006/relationships" xmlns:o="urn:schemas-microsoft-com:office:office" xmlns:v="urn:schemas-microsoft-com:vml" xmlns:w10="urn:schemas-microsoft-com:office:word" xmlns:a="http://schemas.openxmlformats.org/drawingml/2006/main" xmlns:pic="http://schemas.openxmlformats.org/drawingml/2006/picture" xmlns:wp="http://schemas.openxmlformats.org/drawingml/2006/wordprocessingDrawing">
   <w:body>
-    <w:bookmarkStart w:id="23" w:name="Xfdcfdfd48019d774592f1dc229c455d4c0ecf47"/>
+    <w:bookmarkStart w:id="27" w:name="Xfdcfdfd48019d774592f1dc229c455d4c0ecf47"/>
     <w:p>
       <w:pPr>
         <w:pStyle w:val="Heading2"/>
@@ -381,12 +381,83 @@
       </w:r>
     </w:p>
     <w:bookmarkEnd w:id="20"/>
-    <w:bookmarkStart w:id="21" w:name="próximos-passos"/>
+    <w:bookmarkStart w:id="24" w:name="como-acionamos-menu-simples"/>
     <w:p>
       <w:pPr>
         <w:pStyle w:val="Heading3"/>
       </w:pPr>
       <w:r>
+        <w:t xml:space="preserve">Como acionamos (menu simples)</w:t>
+      </w:r>
+    </w:p>
+    <w:p>
+      <w:pPr>
+        <w:pStyle w:val="FirstParagraph"/>
+      </w:pPr>
+      <w:r>
+        <w:t xml:space="preserve">Para o time, tudo acontece a partir de um menu único (main.py). É possível executar o fluxo completo em um passo (opção 12) ou rodar etapas específicas quando necessário.</w:t>
+      </w:r>
+    </w:p>
+    <w:p>
+      <w:pPr>
+        <w:pStyle w:val="BodyText"/>
+      </w:pPr>
+      <w:r>
+        <w:drawing>
+          <wp:inline>
+            <wp:extent cx="5334000" cy="2997199"/>
+            <wp:effectExtent b="0" l="0" r="0" t="0"/>
+            <wp:docPr descr="Opções do terminal (main.py)" title="" id="22" name="Picture"/>
+            <a:graphic>
+              <a:graphicData uri="http://schemas.openxmlformats.org/drawingml/2006/picture">
+                <pic:pic>
+                  <pic:nvPicPr>
+                    <pic:cNvPr descr="./img/terminal_opcoes.png" id="23" name="Picture"/>
+                    <pic:cNvPicPr>
+                      <a:picLocks noChangeArrowheads="1" noChangeAspect="1"/>
+                    </pic:cNvPicPr>
+                  </pic:nvPicPr>
+                  <pic:blipFill>
+                    <a:blip r:embed="rId21"/>
+                    <a:stretch>
+                      <a:fillRect/>
+                    </a:stretch>
+                  </pic:blipFill>
+                  <pic:spPr bwMode="auto">
+                    <a:xfrm>
+                      <a:off x="0" y="0"/>
+                      <a:ext cx="5334000" cy="2997199"/>
+                    </a:xfrm>
+                    <a:prstGeom prst="rect">
+                      <a:avLst/>
+                    </a:prstGeom>
+                    <a:noFill/>
+                    <a:ln w="9525">
+                      <a:noFill/>
+                      <a:headEnd/>
+                      <a:tailEnd/>
+                    </a:ln>
+                  </pic:spPr>
+                </pic:pic>
+              </a:graphicData>
+            </a:graphic>
+          </wp:inline>
+        </w:drawing>
+      </w:r>
+      <w:r>
+        <w:t xml:space="preserve"> </w:t>
+      </w:r>
+      <w:r>
+        <w:t xml:space="preserve">Menu do orquestrador: opções de build, deploy e validação. A opção 12 executa o fluxo fim a fim.</w:t>
+      </w:r>
+    </w:p>
+    <w:bookmarkEnd w:id="24"/>
+    <w:bookmarkStart w:id="25" w:name="próximos-passos"/>
+    <w:p>
+      <w:pPr>
+        <w:pStyle w:val="Heading3"/>
+      </w:pPr>
+      <w:r>
         <w:t xml:space="preserve">Próximos passos</w:t>
       </w:r>
     </w:p>
@@ -426,8 +497,8 @@
         <w:t xml:space="preserve">Reforçar padrões que facilitem auditoria e compliance sem burocracia.</w:t>
       </w:r>
     </w:p>
-    <w:bookmarkEnd w:id="21"/>
-    <w:bookmarkStart w:id="22" w:name="convite"/>
+    <w:bookmarkEnd w:id="25"/>
+    <w:bookmarkStart w:id="26" w:name="convite"/>
     <w:p>
       <w:pPr>
         <w:pStyle w:val="Heading3"/>
@@ -460,9 +531,9 @@
         <w:t xml:space="preserve">https://github.com/chmulato/app_jakarta</w:t>
       </w:r>
     </w:p>
-    <w:bookmarkEnd w:id="22"/>
-    <w:bookmarkEnd w:id="23"/>
-    <w:bookmarkStart w:id="32" w:name="X9fcd701f43fd1145d2dfc0c5f8ee9195cf472c4"/>
+    <w:bookmarkEnd w:id="26"/>
+    <w:bookmarkEnd w:id="27"/>
+    <w:bookmarkStart w:id="36" w:name="X9fcd701f43fd1145d2dfc0c5f8ee9195cf472c4"/>
     <w:p>
       <w:pPr>
         <w:pStyle w:val="Heading2"/>
@@ -496,7 +567,7 @@
         <w:t xml:space="preserve">Publicaremos este relato no dia 26 de outubro de 2025 porque acreditamos que automatizar o caminho “da estação de trabalho ao servidor de aplicação” é a forma mais direta de reduzir atrito entre código e feedback, acelerar iterações e aumentar a qualidade.</w:t>
       </w:r>
     </w:p>
-    <w:bookmarkStart w:id="24" w:name="por-que-construímos-esse-orquestrador"/>
+    <w:bookmarkStart w:id="28" w:name="por-que-construímos-esse-orquestrador"/>
     <w:p>
       <w:pPr>
         <w:pStyle w:val="Heading3"/>
@@ -553,8 +624,8 @@
         <w:t xml:space="preserve">Eliminar “falsos verdes”: não basta compilar, precisamos garantir que “logar” funciona.</w:t>
       </w:r>
     </w:p>
-    <w:bookmarkEnd w:id="24"/>
-    <w:bookmarkStart w:id="25" w:name="o-coração-do-projeto-main.py"/>
+    <w:bookmarkEnd w:id="28"/>
+    <w:bookmarkStart w:id="29" w:name="o-coração-do-projeto-main.py"/>
     <w:p>
       <w:pPr>
         <w:pStyle w:val="Heading3"/>
@@ -919,8 +990,8 @@
         <w:t xml:space="preserve">Validação HTTP opcional de “status JNDI/DB”, se a app expõe algum endpoint de saúde.</w:t>
       </w:r>
     </w:p>
-    <w:bookmarkEnd w:id="25"/>
-    <w:bookmarkStart w:id="26" w:name="X72d29705f9d784d5b30174f928e9b6f66100c18"/>
+    <w:bookmarkEnd w:id="29"/>
+    <w:bookmarkStart w:id="30" w:name="X72d29705f9d784d5b30174f928e9b6f66100c18"/>
     <w:p>
       <w:pPr>
         <w:pStyle w:val="Heading3"/>
@@ -1217,8 +1288,8 @@
         <w:t xml:space="preserve">ou nos módulos, garantindo que a nova config seja aplicada.</w:t>
       </w:r>
     </w:p>
-    <w:bookmarkEnd w:id="26"/>
-    <w:bookmarkStart w:id="27" w:name="experiência-do-desenvolvedor"/>
+    <w:bookmarkEnd w:id="30"/>
+    <w:bookmarkStart w:id="31" w:name="experiência-do-desenvolvedor"/>
     <w:p>
       <w:pPr>
         <w:pStyle w:val="Heading3"/>
@@ -1315,8 +1386,8 @@
         <w:t xml:space="preserve">.</w:t>
       </w:r>
     </w:p>
-    <w:bookmarkEnd w:id="27"/>
-    <w:bookmarkStart w:id="28" w:name="X33855f2a0d3e26c0d00d7b521497da65813b67b"/>
+    <w:bookmarkEnd w:id="31"/>
+    <w:bookmarkStart w:id="32" w:name="X33855f2a0d3e26c0d00d7b521497da65813b67b"/>
     <w:p>
       <w:pPr>
         <w:pStyle w:val="Heading3"/>
@@ -1401,8 +1472,8 @@
         <w:t xml:space="preserve">…então sabe a importância de um fluxo que antecipa e resolve esses problemas por você. Nosso script trata esses pontos e loga o suficiente para diagnosticar em minutos.</w:t>
       </w:r>
     </w:p>
-    <w:bookmarkEnd w:id="28"/>
-    <w:bookmarkStart w:id="29" w:name="o-que-vem-a-seguir"/>
+    <w:bookmarkEnd w:id="32"/>
+    <w:bookmarkStart w:id="33" w:name="o-que-vem-a-seguir"/>
     <w:p>
       <w:pPr>
         <w:pStyle w:val="Heading3"/>
@@ -1471,8 +1542,8 @@
         <w:t xml:space="preserve">SSL/HTTPS local assistido e testes de conteúdo com Playwright mais ricos.</w:t>
       </w:r>
     </w:p>
-    <w:bookmarkEnd w:id="29"/>
-    <w:bookmarkStart w:id="30" w:name="principais-aprendizados"/>
+    <w:bookmarkEnd w:id="33"/>
+    <w:bookmarkStart w:id="34" w:name="principais-aprendizados"/>
     <w:p>
       <w:pPr>
         <w:pStyle w:val="Heading3"/>
@@ -1517,8 +1588,8 @@
         <w:t xml:space="preserve">Ferramentas simples e estáveis (Python + requests + Playwright + Maven) são suficientes para orquestrar um setup multiplataforma com excelência.</w:t>
       </w:r>
     </w:p>
-    <w:bookmarkEnd w:id="30"/>
-    <w:bookmarkStart w:id="31" w:name="agradecimentos-e-convite"/>
+    <w:bookmarkEnd w:id="34"/>
+    <w:bookmarkStart w:id="35" w:name="agradecimentos-e-convite"/>
     <w:p>
       <w:pPr>
         <w:pStyle w:val="Heading3"/>
@@ -1587,8 +1658,8 @@
         <w:t xml:space="preserve">#JakartaEE #Tomcat #WildFly #Java #Python #DevOps #Automation #PostgreSQL #Playwright #DX #DeveloperExperience #E2E #Quality #Testing</w:t>
       </w:r>
     </w:p>
-    <w:bookmarkEnd w:id="31"/>
-    <w:bookmarkEnd w:id="32"/>
+    <w:bookmarkEnd w:id="35"/>
+    <w:bookmarkEnd w:id="36"/>
     <w:sectPr>
       <w:footnotePr>
         <w:numRestart w:val="eachSect"/>

</xml_diff>